<commit_message>
Make ClineCalc to be the same in PlotXY and CFunPlot
</commit_message>
<xml_diff>
--- a/developer.docx
+++ b/developer.docx
@@ -772,8 +772,6 @@
         </w:rPr>
         <w:t xml:space="preserve"> (vedi esempi qui sotto)</w:t>
       </w:r>
-      <w:bookmarkStart w:id="0" w:name="_GoBack"/>
-      <w:bookmarkEnd w:id="0"/>
     </w:p>
     <w:p>
       <w:pPr>
@@ -1927,63 +1925,6 @@
     </w:p>
     <w:p>
       <w:pPr>
-        <w:pStyle w:val="Titolo2"/>
-        <w:rPr>
-          <w:lang w:val="it-IT" w:eastAsia="en-GB"/>
-        </w:rPr>
-      </w:pPr>
-      <w:proofErr w:type="spellStart"/>
-      <w:r>
-        <w:rPr>
-          <w:lang w:val="it-IT" w:eastAsia="en-GB"/>
-        </w:rPr>
-        <w:t>CDataSelWin</w:t>
-      </w:r>
-      <w:proofErr w:type="spellEnd"/>
-      <w:r>
-        <w:rPr>
-          <w:lang w:val="it-IT" w:eastAsia="en-GB"/>
-        </w:rPr>
-        <w:t xml:space="preserve"> in </w:t>
-      </w:r>
-      <w:proofErr w:type="spellStart"/>
-      <w:r>
-        <w:rPr>
-          <w:lang w:val="it-IT" w:eastAsia="en-GB"/>
-        </w:rPr>
-        <w:t>PlotXY</w:t>
-      </w:r>
-      <w:proofErr w:type="spellEnd"/>
-    </w:p>
-    <w:p>
-      <w:pPr>
-        <w:rPr>
-          <w:lang w:val="it-IT" w:eastAsia="en-GB"/>
-        </w:rPr>
-      </w:pPr>
-      <w:proofErr w:type="spellStart"/>
-      <w:r>
-        <w:rPr>
-          <w:lang w:val="it-IT" w:eastAsia="en-GB"/>
-        </w:rPr>
-        <w:t>CDataSelWin</w:t>
-      </w:r>
-      <w:proofErr w:type="spellEnd"/>
-      <w:r>
-        <w:rPr>
-          <w:lang w:val="it-IT" w:eastAsia="en-GB"/>
-        </w:rPr>
-        <w:t xml:space="preserve"> </w:t>
-      </w:r>
-      <w:r>
-        <w:rPr>
-          <w:lang w:val="it-IT" w:eastAsia="en-GB"/>
-        </w:rPr>
-        <w:t xml:space="preserve">usa il seguente codice: </w:t>
-      </w:r>
-    </w:p>
-    <w:p>
-      <w:pPr>
         <w:tabs>
           <w:tab w:val="left" w:pos="916"/>
           <w:tab w:val="left" w:pos="1832"/>
@@ -2005,12 +1946,70 @@
         <w:jc w:val="left"/>
         <w:rPr>
           <w:rFonts w:ascii="Courier New" w:eastAsia="Times New Roman" w:hAnsi="Courier New" w:cs="Courier New"/>
-          <w:color w:val="800080"/>
           <w:sz w:val="20"/>
           <w:szCs w:val="20"/>
           <w:lang w:val="it-IT" w:eastAsia="it-IT"/>
         </w:rPr>
       </w:pPr>
+      <w:bookmarkStart w:id="0" w:name="_GoBack"/>
+      <w:bookmarkEnd w:id="0"/>
+    </w:p>
+    <w:p>
+      <w:pPr>
+        <w:pStyle w:val="Titolo2"/>
+        <w:rPr>
+          <w:lang w:val="it-IT" w:eastAsia="en-GB"/>
+        </w:rPr>
+      </w:pPr>
+      <w:proofErr w:type="spellStart"/>
+      <w:r>
+        <w:rPr>
+          <w:lang w:val="it-IT" w:eastAsia="en-GB"/>
+        </w:rPr>
+        <w:t>CDataSelWin</w:t>
+      </w:r>
+      <w:proofErr w:type="spellEnd"/>
+      <w:r>
+        <w:rPr>
+          <w:lang w:val="it-IT" w:eastAsia="en-GB"/>
+        </w:rPr>
+        <w:t xml:space="preserve"> in </w:t>
+      </w:r>
+      <w:proofErr w:type="spellStart"/>
+      <w:r>
+        <w:rPr>
+          <w:lang w:val="it-IT" w:eastAsia="en-GB"/>
+        </w:rPr>
+        <w:t>PlotXY</w:t>
+      </w:r>
+      <w:proofErr w:type="spellEnd"/>
+    </w:p>
+    <w:p>
+      <w:pPr>
+        <w:rPr>
+          <w:lang w:val="it-IT" w:eastAsia="en-GB"/>
+        </w:rPr>
+      </w:pPr>
+      <w:proofErr w:type="spellStart"/>
+      <w:r>
+        <w:rPr>
+          <w:lang w:val="it-IT" w:eastAsia="en-GB"/>
+        </w:rPr>
+        <w:t>CDataSelWin</w:t>
+      </w:r>
+      <w:proofErr w:type="spellEnd"/>
+      <w:r>
+        <w:rPr>
+          <w:lang w:val="it-IT" w:eastAsia="en-GB"/>
+        </w:rPr>
+        <w:t xml:space="preserve"> </w:t>
+      </w:r>
+      <w:r>
+        <w:rPr>
+          <w:lang w:val="it-IT" w:eastAsia="en-GB"/>
+        </w:rPr>
+        <w:t xml:space="preserve">usa il seguente codice: </w:t>
+      </w:r>
     </w:p>
     <w:p>
       <w:pPr>
@@ -2035,144 +2034,12 @@
         <w:jc w:val="left"/>
         <w:rPr>
           <w:rFonts w:ascii="Courier New" w:eastAsia="Times New Roman" w:hAnsi="Courier New" w:cs="Courier New"/>
-          <w:sz w:val="20"/>
-          <w:szCs w:val="20"/>
-          <w:lang w:eastAsia="it-IT"/>
-        </w:rPr>
-      </w:pPr>
-      <w:r>
-        <w:rPr>
-          <w:rFonts w:ascii="Courier New" w:eastAsia="Times New Roman" w:hAnsi="Courier New" w:cs="Courier New"/>
-          <w:color w:val="C0C0C0"/>
+          <w:color w:val="800080"/>
           <w:sz w:val="20"/>
           <w:szCs w:val="20"/>
           <w:lang w:val="it-IT" w:eastAsia="it-IT"/>
         </w:rPr>
-        <w:t xml:space="preserve">    </w:t>
-      </w:r>
-      <w:proofErr w:type="spellStart"/>
-      <w:r>
-        <w:rPr>
-          <w:rFonts w:ascii="Courier New" w:eastAsia="Times New Roman" w:hAnsi="Courier New" w:cs="Courier New"/>
-          <w:color w:val="092E64"/>
-          <w:sz w:val="20"/>
-          <w:szCs w:val="20"/>
-          <w:lang w:eastAsia="it-IT"/>
-        </w:rPr>
-        <w:t>myLineCalc</w:t>
-      </w:r>
-      <w:r>
-        <w:rPr>
-          <w:rFonts w:ascii="Courier New" w:eastAsia="Times New Roman" w:hAnsi="Courier New" w:cs="Courier New"/>
-          <w:sz w:val="20"/>
-          <w:szCs w:val="20"/>
-          <w:lang w:eastAsia="it-IT"/>
-        </w:rPr>
-        <w:t>.</w:t>
-      </w:r>
-      <w:r>
-        <w:rPr>
-          <w:rFonts w:ascii="Courier New" w:eastAsia="Times New Roman" w:hAnsi="Courier New" w:cs="Courier New"/>
-          <w:color w:val="00677C"/>
-          <w:sz w:val="20"/>
-          <w:szCs w:val="20"/>
-          <w:lang w:eastAsia="it-IT"/>
-        </w:rPr>
-        <w:t>getFileInfo</w:t>
-      </w:r>
-      <w:proofErr w:type="spellEnd"/>
-      <w:r>
-        <w:rPr>
-          <w:rFonts w:ascii="Courier New" w:eastAsia="Times New Roman" w:hAnsi="Courier New" w:cs="Courier New"/>
-          <w:sz w:val="20"/>
-          <w:szCs w:val="20"/>
-          <w:lang w:eastAsia="it-IT"/>
-        </w:rPr>
-        <w:t>(</w:t>
-      </w:r>
-      <w:proofErr w:type="spellStart"/>
-      <w:r>
-        <w:rPr>
-          <w:rFonts w:ascii="Courier New" w:eastAsia="Times New Roman" w:hAnsi="Courier New" w:cs="Courier New"/>
-          <w:color w:val="800000"/>
-          <w:sz w:val="20"/>
-          <w:szCs w:val="20"/>
-          <w:lang w:eastAsia="it-IT"/>
-        </w:rPr>
-        <w:t>fileNumsLst</w:t>
-      </w:r>
-      <w:proofErr w:type="spellEnd"/>
-      <w:r>
-        <w:rPr>
-          <w:rFonts w:ascii="Courier New" w:eastAsia="Times New Roman" w:hAnsi="Courier New" w:cs="Courier New"/>
-          <w:sz w:val="20"/>
-          <w:szCs w:val="20"/>
-          <w:lang w:eastAsia="it-IT"/>
-        </w:rPr>
-        <w:t>,</w:t>
-      </w:r>
-      <w:r>
-        <w:rPr>
-          <w:rFonts w:ascii="Courier New" w:eastAsia="Times New Roman" w:hAnsi="Courier New" w:cs="Courier New"/>
-          <w:color w:val="C0C0C0"/>
-          <w:sz w:val="20"/>
-          <w:szCs w:val="20"/>
-          <w:lang w:eastAsia="it-IT"/>
-        </w:rPr>
-        <w:t xml:space="preserve"> </w:t>
-      </w:r>
-      <w:proofErr w:type="spellStart"/>
-      <w:r>
-        <w:rPr>
-          <w:rFonts w:ascii="Courier New" w:eastAsia="Times New Roman" w:hAnsi="Courier New" w:cs="Courier New"/>
-          <w:color w:val="800000"/>
-          <w:sz w:val="20"/>
-          <w:szCs w:val="20"/>
-          <w:lang w:eastAsia="it-IT"/>
-        </w:rPr>
-        <w:t>fileNamesLst</w:t>
-      </w:r>
-      <w:proofErr w:type="spellEnd"/>
-      <w:r>
-        <w:rPr>
-          <w:rFonts w:ascii="Courier New" w:eastAsia="Times New Roman" w:hAnsi="Courier New" w:cs="Courier New"/>
-          <w:sz w:val="20"/>
-          <w:szCs w:val="20"/>
-          <w:lang w:eastAsia="it-IT"/>
-        </w:rPr>
-        <w:t>,</w:t>
-      </w:r>
-      <w:r>
-        <w:rPr>
-          <w:rFonts w:ascii="Courier New" w:eastAsia="Times New Roman" w:hAnsi="Courier New" w:cs="Courier New"/>
-          <w:color w:val="C0C0C0"/>
-          <w:sz w:val="20"/>
-          <w:szCs w:val="20"/>
-          <w:lang w:eastAsia="it-IT"/>
-        </w:rPr>
-        <w:t xml:space="preserve"> </w:t>
-      </w:r>
-      <w:proofErr w:type="spellStart"/>
-      <w:r>
-        <w:rPr>
-          <w:rFonts w:ascii="Courier New" w:eastAsia="Times New Roman" w:hAnsi="Courier New" w:cs="Courier New"/>
-          <w:color w:val="800000"/>
-          <w:sz w:val="20"/>
-          <w:szCs w:val="20"/>
-          <w:lang w:eastAsia="it-IT"/>
-        </w:rPr>
-        <w:t>varMaxNumsLst</w:t>
-      </w:r>
-      <w:proofErr w:type="spellEnd"/>
-      <w:r>
-        <w:rPr>
-          <w:rFonts w:ascii="Courier New" w:eastAsia="Times New Roman" w:hAnsi="Courier New" w:cs="Courier New"/>
-          <w:sz w:val="20"/>
-          <w:szCs w:val="20"/>
-          <w:lang w:eastAsia="it-IT"/>
-        </w:rPr>
-        <w:t>);</w:t>
-      </w:r>
+      </w:pPr>
     </w:p>
     <w:p>
       <w:pPr>
@@ -2208,10 +2075,11 @@
           <w:color w:val="C0C0C0"/>
           <w:sz w:val="20"/>
           <w:szCs w:val="20"/>
-          <w:lang w:eastAsia="it-IT"/>
+          <w:lang w:val="it-IT" w:eastAsia="it-IT"/>
         </w:rPr>
         <w:t xml:space="preserve">    </w:t>
       </w:r>
+      <w:proofErr w:type="spellStart"/>
       <w:r>
         <w:rPr>
           <w:rFonts w:ascii="Courier New" w:eastAsia="Times New Roman" w:hAnsi="Courier New" w:cs="Courier New"/>
@@ -2220,46 +2088,47 @@
           <w:szCs w:val="20"/>
           <w:lang w:eastAsia="it-IT"/>
         </w:rPr>
-        <w:t>ret</w:t>
-      </w:r>
-      <w:r>
-        <w:rPr>
-          <w:rFonts w:ascii="Courier New" w:eastAsia="Times New Roman" w:hAnsi="Courier New" w:cs="Courier New"/>
-          <w:sz w:val="20"/>
-          <w:szCs w:val="20"/>
-          <w:lang w:eastAsia="it-IT"/>
-        </w:rPr>
-        <w:t>=</w:t>
+        <w:t>myLineCalc</w:t>
+      </w:r>
+      <w:r>
+        <w:rPr>
+          <w:rFonts w:ascii="Courier New" w:eastAsia="Times New Roman" w:hAnsi="Courier New" w:cs="Courier New"/>
+          <w:sz w:val="20"/>
+          <w:szCs w:val="20"/>
+          <w:lang w:eastAsia="it-IT"/>
+        </w:rPr>
+        <w:t>.</w:t>
+      </w:r>
+      <w:r>
+        <w:rPr>
+          <w:rFonts w:ascii="Courier New" w:eastAsia="Times New Roman" w:hAnsi="Courier New" w:cs="Courier New"/>
+          <w:color w:val="00677C"/>
+          <w:sz w:val="20"/>
+          <w:szCs w:val="20"/>
+          <w:lang w:eastAsia="it-IT"/>
+        </w:rPr>
+        <w:t>getFileInfo</w:t>
+      </w:r>
+      <w:proofErr w:type="spellEnd"/>
+      <w:r>
+        <w:rPr>
+          <w:rFonts w:ascii="Courier New" w:eastAsia="Times New Roman" w:hAnsi="Courier New" w:cs="Courier New"/>
+          <w:sz w:val="20"/>
+          <w:szCs w:val="20"/>
+          <w:lang w:eastAsia="it-IT"/>
+        </w:rPr>
+        <w:t>(</w:t>
       </w:r>
       <w:proofErr w:type="spellStart"/>
       <w:r>
         <w:rPr>
           <w:rFonts w:ascii="Courier New" w:eastAsia="Times New Roman" w:hAnsi="Courier New" w:cs="Courier New"/>
-          <w:color w:val="092E64"/>
-          <w:sz w:val="20"/>
-          <w:szCs w:val="20"/>
-          <w:lang w:eastAsia="it-IT"/>
-        </w:rPr>
-        <w:t>myLineCalc</w:t>
-      </w:r>
-      <w:r>
-        <w:rPr>
-          <w:rFonts w:ascii="Courier New" w:eastAsia="Times New Roman" w:hAnsi="Courier New" w:cs="Courier New"/>
-          <w:sz w:val="20"/>
-          <w:szCs w:val="20"/>
-          <w:lang w:eastAsia="it-IT"/>
-        </w:rPr>
-        <w:t>.</w:t>
-      </w:r>
-      <w:r>
-        <w:rPr>
-          <w:rFonts w:ascii="Courier New" w:eastAsia="Times New Roman" w:hAnsi="Courier New" w:cs="Courier New"/>
-          <w:color w:val="00677C"/>
-          <w:sz w:val="20"/>
-          <w:szCs w:val="20"/>
-          <w:lang w:eastAsia="it-IT"/>
-        </w:rPr>
-        <w:t>getLine</w:t>
+          <w:color w:val="800000"/>
+          <w:sz w:val="20"/>
+          <w:szCs w:val="20"/>
+          <w:lang w:eastAsia="it-IT"/>
+        </w:rPr>
+        <w:t>fileNumsLst</w:t>
       </w:r>
       <w:proofErr w:type="spellEnd"/>
       <w:r>
@@ -2269,28 +2138,19 @@
           <w:szCs w:val="20"/>
           <w:lang w:eastAsia="it-IT"/>
         </w:rPr>
-        <w:t>(</w:t>
-      </w:r>
-      <w:proofErr w:type="gramStart"/>
-      <w:r>
-        <w:rPr>
-          <w:rFonts w:ascii="Courier New" w:eastAsia="Times New Roman" w:hAnsi="Courier New" w:cs="Courier New"/>
-          <w:color w:val="092E64"/>
-          <w:sz w:val="20"/>
-          <w:szCs w:val="20"/>
-          <w:lang w:eastAsia="it-IT"/>
-        </w:rPr>
-        <w:t>funInfo</w:t>
-      </w:r>
-      <w:r>
-        <w:rPr>
-          <w:rFonts w:ascii="Courier New" w:eastAsia="Times New Roman" w:hAnsi="Courier New" w:cs="Courier New"/>
-          <w:sz w:val="20"/>
-          <w:szCs w:val="20"/>
-          <w:lang w:eastAsia="it-IT"/>
-        </w:rPr>
-        <w:t>.</w:t>
-      </w:r>
+        <w:t>,</w:t>
+      </w:r>
+      <w:r>
+        <w:rPr>
+          <w:rFonts w:ascii="Courier New" w:eastAsia="Times New Roman" w:hAnsi="Courier New" w:cs="Courier New"/>
+          <w:color w:val="C0C0C0"/>
+          <w:sz w:val="20"/>
+          <w:szCs w:val="20"/>
+          <w:lang w:eastAsia="it-IT"/>
+        </w:rPr>
+        <w:t xml:space="preserve"> </w:t>
+      </w:r>
+      <w:proofErr w:type="spellStart"/>
       <w:r>
         <w:rPr>
           <w:rFonts w:ascii="Courier New" w:eastAsia="Times New Roman" w:hAnsi="Courier New" w:cs="Courier New"/>
@@ -2299,8 +2159,9 @@
           <w:szCs w:val="20"/>
           <w:lang w:eastAsia="it-IT"/>
         </w:rPr>
-        <w:t>lineInt</w:t>
-      </w:r>
+        <w:t>fileNamesLst</w:t>
+      </w:r>
+      <w:proofErr w:type="spellEnd"/>
       <w:r>
         <w:rPr>
           <w:rFonts w:ascii="Courier New" w:eastAsia="Times New Roman" w:hAnsi="Courier New" w:cs="Courier New"/>
@@ -2313,33 +2174,25 @@
       <w:r>
         <w:rPr>
           <w:rFonts w:ascii="Courier New" w:eastAsia="Times New Roman" w:hAnsi="Courier New" w:cs="Courier New"/>
+          <w:color w:val="C0C0C0"/>
+          <w:sz w:val="20"/>
+          <w:szCs w:val="20"/>
+          <w:lang w:eastAsia="it-IT"/>
+        </w:rPr>
+        <w:t xml:space="preserve"> </w:t>
+      </w:r>
+      <w:proofErr w:type="spellStart"/>
+      <w:r>
+        <w:rPr>
+          <w:rFonts w:ascii="Courier New" w:eastAsia="Times New Roman" w:hAnsi="Courier New" w:cs="Courier New"/>
           <w:color w:val="800000"/>
           <w:sz w:val="20"/>
           <w:szCs w:val="20"/>
           <w:lang w:eastAsia="it-IT"/>
         </w:rPr>
-        <w:t>selectedFileIdx</w:t>
-      </w:r>
-      <w:proofErr w:type="gramEnd"/>
-      <w:r>
-        <w:rPr>
-          <w:rFonts w:ascii="Courier New" w:eastAsia="Times New Roman" w:hAnsi="Courier New" w:cs="Courier New"/>
-          <w:sz w:val="20"/>
-          <w:szCs w:val="20"/>
-          <w:lang w:eastAsia="it-IT"/>
-        </w:rPr>
-        <w:t>+</w:t>
-      </w:r>
-      <w:r>
-        <w:rPr>
-          <w:rFonts w:ascii="Courier New" w:eastAsia="Times New Roman" w:hAnsi="Courier New" w:cs="Courier New"/>
-          <w:color w:val="000080"/>
-          <w:sz w:val="20"/>
-          <w:szCs w:val="20"/>
-          <w:lang w:eastAsia="it-IT"/>
-        </w:rPr>
-        <w:t>1</w:t>
-      </w:r>
+        <w:t>varMaxNumsLst</w:t>
+      </w:r>
+      <w:proofErr w:type="spellEnd"/>
       <w:r>
         <w:rPr>
           <w:rFonts w:ascii="Courier New" w:eastAsia="Times New Roman" w:hAnsi="Courier New" w:cs="Courier New"/>
@@ -2381,11 +2234,149 @@
       <w:r>
         <w:rPr>
           <w:rFonts w:ascii="Courier New" w:eastAsia="Times New Roman" w:hAnsi="Courier New" w:cs="Courier New"/>
-          <w:sz w:val="20"/>
-          <w:szCs w:val="20"/>
-          <w:lang w:eastAsia="it-IT"/>
-        </w:rPr>
-        <w:t>[…]</w:t>
+          <w:color w:val="C0C0C0"/>
+          <w:sz w:val="20"/>
+          <w:szCs w:val="20"/>
+          <w:lang w:eastAsia="it-IT"/>
+        </w:rPr>
+        <w:t xml:space="preserve">    </w:t>
+      </w:r>
+      <w:r>
+        <w:rPr>
+          <w:rFonts w:ascii="Courier New" w:eastAsia="Times New Roman" w:hAnsi="Courier New" w:cs="Courier New"/>
+          <w:color w:val="092E64"/>
+          <w:sz w:val="20"/>
+          <w:szCs w:val="20"/>
+          <w:lang w:eastAsia="it-IT"/>
+        </w:rPr>
+        <w:t>ret</w:t>
+      </w:r>
+      <w:r>
+        <w:rPr>
+          <w:rFonts w:ascii="Courier New" w:eastAsia="Times New Roman" w:hAnsi="Courier New" w:cs="Courier New"/>
+          <w:sz w:val="20"/>
+          <w:szCs w:val="20"/>
+          <w:lang w:eastAsia="it-IT"/>
+        </w:rPr>
+        <w:t>=</w:t>
+      </w:r>
+      <w:proofErr w:type="spellStart"/>
+      <w:r>
+        <w:rPr>
+          <w:rFonts w:ascii="Courier New" w:eastAsia="Times New Roman" w:hAnsi="Courier New" w:cs="Courier New"/>
+          <w:color w:val="092E64"/>
+          <w:sz w:val="20"/>
+          <w:szCs w:val="20"/>
+          <w:lang w:eastAsia="it-IT"/>
+        </w:rPr>
+        <w:t>myLineCalc</w:t>
+      </w:r>
+      <w:r>
+        <w:rPr>
+          <w:rFonts w:ascii="Courier New" w:eastAsia="Times New Roman" w:hAnsi="Courier New" w:cs="Courier New"/>
+          <w:sz w:val="20"/>
+          <w:szCs w:val="20"/>
+          <w:lang w:eastAsia="it-IT"/>
+        </w:rPr>
+        <w:t>.</w:t>
+      </w:r>
+      <w:r>
+        <w:rPr>
+          <w:rFonts w:ascii="Courier New" w:eastAsia="Times New Roman" w:hAnsi="Courier New" w:cs="Courier New"/>
+          <w:color w:val="00677C"/>
+          <w:sz w:val="20"/>
+          <w:szCs w:val="20"/>
+          <w:lang w:eastAsia="it-IT"/>
+        </w:rPr>
+        <w:t>getLine</w:t>
+      </w:r>
+      <w:proofErr w:type="spellEnd"/>
+      <w:r>
+        <w:rPr>
+          <w:rFonts w:ascii="Courier New" w:eastAsia="Times New Roman" w:hAnsi="Courier New" w:cs="Courier New"/>
+          <w:sz w:val="20"/>
+          <w:szCs w:val="20"/>
+          <w:lang w:eastAsia="it-IT"/>
+        </w:rPr>
+        <w:t>(</w:t>
+      </w:r>
+      <w:proofErr w:type="gramStart"/>
+      <w:r>
+        <w:rPr>
+          <w:rFonts w:ascii="Courier New" w:eastAsia="Times New Roman" w:hAnsi="Courier New" w:cs="Courier New"/>
+          <w:color w:val="092E64"/>
+          <w:sz w:val="20"/>
+          <w:szCs w:val="20"/>
+          <w:lang w:eastAsia="it-IT"/>
+        </w:rPr>
+        <w:t>funInfo</w:t>
+      </w:r>
+      <w:r>
+        <w:rPr>
+          <w:rFonts w:ascii="Courier New" w:eastAsia="Times New Roman" w:hAnsi="Courier New" w:cs="Courier New"/>
+          <w:sz w:val="20"/>
+          <w:szCs w:val="20"/>
+          <w:lang w:eastAsia="it-IT"/>
+        </w:rPr>
+        <w:t>.</w:t>
+      </w:r>
+      <w:r>
+        <w:rPr>
+          <w:rFonts w:ascii="Courier New" w:eastAsia="Times New Roman" w:hAnsi="Courier New" w:cs="Courier New"/>
+          <w:color w:val="800000"/>
+          <w:sz w:val="20"/>
+          <w:szCs w:val="20"/>
+          <w:lang w:eastAsia="it-IT"/>
+        </w:rPr>
+        <w:t>lineInt</w:t>
+      </w:r>
+      <w:r>
+        <w:rPr>
+          <w:rFonts w:ascii="Courier New" w:eastAsia="Times New Roman" w:hAnsi="Courier New" w:cs="Courier New"/>
+          <w:sz w:val="20"/>
+          <w:szCs w:val="20"/>
+          <w:lang w:eastAsia="it-IT"/>
+        </w:rPr>
+        <w:t>,</w:t>
+      </w:r>
+      <w:r>
+        <w:rPr>
+          <w:rFonts w:ascii="Courier New" w:eastAsia="Times New Roman" w:hAnsi="Courier New" w:cs="Courier New"/>
+          <w:color w:val="800000"/>
+          <w:sz w:val="20"/>
+          <w:szCs w:val="20"/>
+          <w:lang w:eastAsia="it-IT"/>
+        </w:rPr>
+        <w:t>selectedFileIdx</w:t>
+      </w:r>
+      <w:proofErr w:type="gramEnd"/>
+      <w:r>
+        <w:rPr>
+          <w:rFonts w:ascii="Courier New" w:eastAsia="Times New Roman" w:hAnsi="Courier New" w:cs="Courier New"/>
+          <w:sz w:val="20"/>
+          <w:szCs w:val="20"/>
+          <w:lang w:eastAsia="it-IT"/>
+        </w:rPr>
+        <w:t>+</w:t>
+      </w:r>
+      <w:r>
+        <w:rPr>
+          <w:rFonts w:ascii="Courier New" w:eastAsia="Times New Roman" w:hAnsi="Courier New" w:cs="Courier New"/>
+          <w:color w:val="000080"/>
+          <w:sz w:val="20"/>
+          <w:szCs w:val="20"/>
+          <w:lang w:eastAsia="it-IT"/>
+        </w:rPr>
+        <w:t>1</w:t>
+      </w:r>
+      <w:r>
+        <w:rPr>
+          <w:rFonts w:ascii="Courier New" w:eastAsia="Times New Roman" w:hAnsi="Courier New" w:cs="Courier New"/>
+          <w:sz w:val="20"/>
+          <w:szCs w:val="20"/>
+          <w:lang w:eastAsia="it-IT"/>
+        </w:rPr>
+        <w:t>);</w:t>
       </w:r>
     </w:p>
     <w:p>
@@ -2419,173 +2410,11 @@
       <w:r>
         <w:rPr>
           <w:rFonts w:ascii="Courier New" w:eastAsia="Times New Roman" w:hAnsi="Courier New" w:cs="Courier New"/>
-          <w:color w:val="C0C0C0"/>
-          <w:sz w:val="20"/>
-          <w:szCs w:val="20"/>
-          <w:lang w:eastAsia="it-IT"/>
-        </w:rPr>
-        <w:t xml:space="preserve">     </w:t>
-      </w:r>
-      <w:r>
-        <w:rPr>
-          <w:rFonts w:ascii="Courier New" w:eastAsia="Times New Roman" w:hAnsi="Courier New" w:cs="Courier New"/>
-          <w:color w:val="092E64"/>
-          <w:sz w:val="20"/>
-          <w:szCs w:val="20"/>
-          <w:lang w:eastAsia="it-IT"/>
-        </w:rPr>
-        <w:t>ret</w:t>
-      </w:r>
-      <w:r>
-        <w:rPr>
-          <w:rFonts w:ascii="Courier New" w:eastAsia="Times New Roman" w:hAnsi="Courier New" w:cs="Courier New"/>
-          <w:sz w:val="20"/>
-          <w:szCs w:val="20"/>
-          <w:lang w:eastAsia="it-IT"/>
-        </w:rPr>
-        <w:t>=</w:t>
-      </w:r>
-      <w:proofErr w:type="spellStart"/>
-      <w:r>
-        <w:rPr>
-          <w:rFonts w:ascii="Courier New" w:eastAsia="Times New Roman" w:hAnsi="Courier New" w:cs="Courier New"/>
-          <w:color w:val="092E64"/>
-          <w:sz w:val="20"/>
-          <w:szCs w:val="20"/>
-          <w:lang w:eastAsia="it-IT"/>
-        </w:rPr>
-        <w:t>myLineCalc</w:t>
-      </w:r>
-      <w:r>
-        <w:rPr>
-          <w:rFonts w:ascii="Courier New" w:eastAsia="Times New Roman" w:hAnsi="Courier New" w:cs="Courier New"/>
-          <w:sz w:val="20"/>
-          <w:szCs w:val="20"/>
-          <w:lang w:eastAsia="it-IT"/>
-        </w:rPr>
-        <w:t>.</w:t>
-      </w:r>
-      <w:r>
-        <w:rPr>
-          <w:rFonts w:ascii="Courier New" w:eastAsia="Times New Roman" w:hAnsi="Courier New" w:cs="Courier New"/>
-          <w:color w:val="00677C"/>
-          <w:sz w:val="20"/>
-          <w:szCs w:val="20"/>
-          <w:lang w:eastAsia="it-IT"/>
-        </w:rPr>
-        <w:t>getNamesAndMatrix</w:t>
-      </w:r>
-      <w:proofErr w:type="spellEnd"/>
-      <w:r>
-        <w:rPr>
-          <w:rFonts w:ascii="Courier New" w:eastAsia="Times New Roman" w:hAnsi="Courier New" w:cs="Courier New"/>
-          <w:sz w:val="20"/>
-          <w:szCs w:val="20"/>
-          <w:lang w:eastAsia="it-IT"/>
-        </w:rPr>
-        <w:t>(</w:t>
-      </w:r>
-      <w:proofErr w:type="spellStart"/>
-      <w:r>
-        <w:rPr>
-          <w:rFonts w:ascii="Courier New" w:eastAsia="Times New Roman" w:hAnsi="Courier New" w:cs="Courier New"/>
-          <w:color w:val="092E64"/>
-          <w:sz w:val="20"/>
-          <w:szCs w:val="20"/>
-          <w:lang w:eastAsia="it-IT"/>
-        </w:rPr>
-        <w:t>funInfo</w:t>
-      </w:r>
-      <w:r>
-        <w:rPr>
-          <w:rFonts w:ascii="Courier New" w:eastAsia="Times New Roman" w:hAnsi="Courier New" w:cs="Courier New"/>
-          <w:sz w:val="20"/>
-          <w:szCs w:val="20"/>
-          <w:lang w:eastAsia="it-IT"/>
-        </w:rPr>
-        <w:t>.</w:t>
-      </w:r>
-      <w:r>
-        <w:rPr>
-          <w:rFonts w:ascii="Courier New" w:eastAsia="Times New Roman" w:hAnsi="Courier New" w:cs="Courier New"/>
-          <w:color w:val="800000"/>
-          <w:sz w:val="20"/>
-          <w:szCs w:val="20"/>
-          <w:lang w:eastAsia="it-IT"/>
-        </w:rPr>
-        <w:t>varNames</w:t>
-      </w:r>
-      <w:proofErr w:type="spellEnd"/>
-      <w:r>
-        <w:rPr>
-          <w:rFonts w:ascii="Courier New" w:eastAsia="Times New Roman" w:hAnsi="Courier New" w:cs="Courier New"/>
-          <w:sz w:val="20"/>
-          <w:szCs w:val="20"/>
-          <w:lang w:eastAsia="it-IT"/>
-        </w:rPr>
-        <w:t>,</w:t>
-      </w:r>
-      <w:r>
-        <w:rPr>
-          <w:rFonts w:ascii="Courier New" w:eastAsia="Times New Roman" w:hAnsi="Courier New" w:cs="Courier New"/>
-          <w:color w:val="C0C0C0"/>
-          <w:sz w:val="20"/>
-          <w:szCs w:val="20"/>
-          <w:lang w:eastAsia="it-IT"/>
-        </w:rPr>
-        <w:t xml:space="preserve"> </w:t>
-      </w:r>
-      <w:proofErr w:type="spellStart"/>
-      <w:r>
-        <w:rPr>
-          <w:rFonts w:ascii="Courier New" w:eastAsia="Times New Roman" w:hAnsi="Courier New" w:cs="Courier New"/>
-          <w:color w:val="092E64"/>
-          <w:sz w:val="20"/>
-          <w:szCs w:val="20"/>
-          <w:lang w:eastAsia="it-IT"/>
-        </w:rPr>
-        <w:t>varMatrix</w:t>
-      </w:r>
-      <w:proofErr w:type="spellEnd"/>
-      <w:r>
-        <w:rPr>
-          <w:rFonts w:ascii="Courier New" w:eastAsia="Times New Roman" w:hAnsi="Courier New" w:cs="Courier New"/>
-          <w:sz w:val="20"/>
-          <w:szCs w:val="20"/>
-          <w:lang w:eastAsia="it-IT"/>
-        </w:rPr>
-        <w:t>,</w:t>
-      </w:r>
-      <w:r>
-        <w:rPr>
-          <w:rFonts w:ascii="Courier New" w:eastAsia="Times New Roman" w:hAnsi="Courier New" w:cs="Courier New"/>
-          <w:color w:val="C0C0C0"/>
-          <w:sz w:val="20"/>
-          <w:szCs w:val="20"/>
-          <w:lang w:eastAsia="it-IT"/>
-        </w:rPr>
-        <w:t xml:space="preserve"> </w:t>
-      </w:r>
-      <w:proofErr w:type="spellStart"/>
-      <w:r>
-        <w:rPr>
-          <w:rFonts w:ascii="Courier New" w:eastAsia="Times New Roman" w:hAnsi="Courier New" w:cs="Courier New"/>
-          <w:color w:val="092E64"/>
-          <w:sz w:val="20"/>
-          <w:szCs w:val="20"/>
-          <w:lang w:eastAsia="it-IT"/>
-        </w:rPr>
-        <w:t>namesFullList</w:t>
-      </w:r>
-      <w:proofErr w:type="spellEnd"/>
-      <w:r>
-        <w:rPr>
-          <w:rFonts w:ascii="Courier New" w:eastAsia="Times New Roman" w:hAnsi="Courier New" w:cs="Courier New"/>
-          <w:sz w:val="20"/>
-          <w:szCs w:val="20"/>
-          <w:lang w:eastAsia="it-IT"/>
-        </w:rPr>
-        <w:t>,</w:t>
+          <w:sz w:val="20"/>
+          <w:szCs w:val="20"/>
+          <w:lang w:eastAsia="it-IT"/>
+        </w:rPr>
+        <w:t>[…]</w:t>
       </w:r>
     </w:p>
     <w:p>
@@ -2613,29 +2442,107 @@
           <w:rFonts w:ascii="Courier New" w:eastAsia="Times New Roman" w:hAnsi="Courier New" w:cs="Courier New"/>
           <w:sz w:val="20"/>
           <w:szCs w:val="20"/>
-          <w:lang w:val="it-IT" w:eastAsia="it-IT"/>
-        </w:rPr>
-      </w:pPr>
-      <w:r>
-        <w:rPr>
-          <w:rFonts w:ascii="Courier New" w:eastAsia="Times New Roman" w:hAnsi="Courier New" w:cs="Courier New"/>
-          <w:color w:val="C0C0C0"/>
-          <w:sz w:val="20"/>
-          <w:szCs w:val="20"/>
-          <w:lang w:eastAsia="it-IT"/>
-        </w:rPr>
-        <w:t xml:space="preserve">                                      </w:t>
+          <w:lang w:eastAsia="it-IT"/>
+        </w:rPr>
+      </w:pPr>
+      <w:r>
+        <w:rPr>
+          <w:rFonts w:ascii="Courier New" w:eastAsia="Times New Roman" w:hAnsi="Courier New" w:cs="Courier New"/>
+          <w:color w:val="C0C0C0"/>
+          <w:sz w:val="20"/>
+          <w:szCs w:val="20"/>
+          <w:lang w:eastAsia="it-IT"/>
+        </w:rPr>
+        <w:t xml:space="preserve">     </w:t>
+      </w:r>
+      <w:r>
+        <w:rPr>
+          <w:rFonts w:ascii="Courier New" w:eastAsia="Times New Roman" w:hAnsi="Courier New" w:cs="Courier New"/>
+          <w:color w:val="092E64"/>
+          <w:sz w:val="20"/>
+          <w:szCs w:val="20"/>
+          <w:lang w:eastAsia="it-IT"/>
+        </w:rPr>
+        <w:t>ret</w:t>
+      </w:r>
+      <w:r>
+        <w:rPr>
+          <w:rFonts w:ascii="Courier New" w:eastAsia="Times New Roman" w:hAnsi="Courier New" w:cs="Courier New"/>
+          <w:sz w:val="20"/>
+          <w:szCs w:val="20"/>
+          <w:lang w:eastAsia="it-IT"/>
+        </w:rPr>
+        <w:t>=</w:t>
       </w:r>
       <w:proofErr w:type="spellStart"/>
       <w:r>
         <w:rPr>
           <w:rFonts w:ascii="Courier New" w:eastAsia="Times New Roman" w:hAnsi="Courier New" w:cs="Courier New"/>
+          <w:color w:val="092E64"/>
+          <w:sz w:val="20"/>
+          <w:szCs w:val="20"/>
+          <w:lang w:eastAsia="it-IT"/>
+        </w:rPr>
+        <w:t>myLineCalc</w:t>
+      </w:r>
+      <w:r>
+        <w:rPr>
+          <w:rFonts w:ascii="Courier New" w:eastAsia="Times New Roman" w:hAnsi="Courier New" w:cs="Courier New"/>
+          <w:sz w:val="20"/>
+          <w:szCs w:val="20"/>
+          <w:lang w:eastAsia="it-IT"/>
+        </w:rPr>
+        <w:t>.</w:t>
+      </w:r>
+      <w:r>
+        <w:rPr>
+          <w:rFonts w:ascii="Courier New" w:eastAsia="Times New Roman" w:hAnsi="Courier New" w:cs="Courier New"/>
+          <w:color w:val="00677C"/>
+          <w:sz w:val="20"/>
+          <w:szCs w:val="20"/>
+          <w:lang w:eastAsia="it-IT"/>
+        </w:rPr>
+        <w:t>getNamesAndMatrix</w:t>
+      </w:r>
+      <w:proofErr w:type="spellEnd"/>
+      <w:r>
+        <w:rPr>
+          <w:rFonts w:ascii="Courier New" w:eastAsia="Times New Roman" w:hAnsi="Courier New" w:cs="Courier New"/>
+          <w:sz w:val="20"/>
+          <w:szCs w:val="20"/>
+          <w:lang w:eastAsia="it-IT"/>
+        </w:rPr>
+        <w:t>(</w:t>
+      </w:r>
+      <w:proofErr w:type="spellStart"/>
+      <w:r>
+        <w:rPr>
+          <w:rFonts w:ascii="Courier New" w:eastAsia="Times New Roman" w:hAnsi="Courier New" w:cs="Courier New"/>
+          <w:color w:val="092E64"/>
+          <w:sz w:val="20"/>
+          <w:szCs w:val="20"/>
+          <w:lang w:eastAsia="it-IT"/>
+        </w:rPr>
+        <w:t>funInfo</w:t>
+      </w:r>
+      <w:r>
+        <w:rPr>
+          <w:rFonts w:ascii="Courier New" w:eastAsia="Times New Roman" w:hAnsi="Courier New" w:cs="Courier New"/>
+          <w:sz w:val="20"/>
+          <w:szCs w:val="20"/>
+          <w:lang w:eastAsia="it-IT"/>
+        </w:rPr>
+        <w:t>.</w:t>
+      </w:r>
+      <w:r>
+        <w:rPr>
+          <w:rFonts w:ascii="Courier New" w:eastAsia="Times New Roman" w:hAnsi="Courier New" w:cs="Courier New"/>
           <w:color w:val="800000"/>
           <w:sz w:val="20"/>
           <w:szCs w:val="20"/>
-          <w:lang w:val="it-IT" w:eastAsia="it-IT"/>
-        </w:rPr>
-        <w:t>selectedFileIdx</w:t>
+          <w:lang w:eastAsia="it-IT"/>
+        </w:rPr>
+        <w:t>varNames</w:t>
       </w:r>
       <w:proofErr w:type="spellEnd"/>
       <w:r>
@@ -2643,9 +2550,71 @@
           <w:rFonts w:ascii="Courier New" w:eastAsia="Times New Roman" w:hAnsi="Courier New" w:cs="Courier New"/>
           <w:sz w:val="20"/>
           <w:szCs w:val="20"/>
-          <w:lang w:val="it-IT" w:eastAsia="it-IT"/>
-        </w:rPr>
-        <w:t>);</w:t>
+          <w:lang w:eastAsia="it-IT"/>
+        </w:rPr>
+        <w:t>,</w:t>
+      </w:r>
+      <w:r>
+        <w:rPr>
+          <w:rFonts w:ascii="Courier New" w:eastAsia="Times New Roman" w:hAnsi="Courier New" w:cs="Courier New"/>
+          <w:color w:val="C0C0C0"/>
+          <w:sz w:val="20"/>
+          <w:szCs w:val="20"/>
+          <w:lang w:eastAsia="it-IT"/>
+        </w:rPr>
+        <w:t xml:space="preserve"> </w:t>
+      </w:r>
+      <w:proofErr w:type="spellStart"/>
+      <w:r>
+        <w:rPr>
+          <w:rFonts w:ascii="Courier New" w:eastAsia="Times New Roman" w:hAnsi="Courier New" w:cs="Courier New"/>
+          <w:color w:val="092E64"/>
+          <w:sz w:val="20"/>
+          <w:szCs w:val="20"/>
+          <w:lang w:eastAsia="it-IT"/>
+        </w:rPr>
+        <w:t>varMatrix</w:t>
+      </w:r>
+      <w:proofErr w:type="spellEnd"/>
+      <w:r>
+        <w:rPr>
+          <w:rFonts w:ascii="Courier New" w:eastAsia="Times New Roman" w:hAnsi="Courier New" w:cs="Courier New"/>
+          <w:sz w:val="20"/>
+          <w:szCs w:val="20"/>
+          <w:lang w:eastAsia="it-IT"/>
+        </w:rPr>
+        <w:t>,</w:t>
+      </w:r>
+      <w:r>
+        <w:rPr>
+          <w:rFonts w:ascii="Courier New" w:eastAsia="Times New Roman" w:hAnsi="Courier New" w:cs="Courier New"/>
+          <w:color w:val="C0C0C0"/>
+          <w:sz w:val="20"/>
+          <w:szCs w:val="20"/>
+          <w:lang w:eastAsia="it-IT"/>
+        </w:rPr>
+        <w:t xml:space="preserve"> </w:t>
+      </w:r>
+      <w:proofErr w:type="spellStart"/>
+      <w:r>
+        <w:rPr>
+          <w:rFonts w:ascii="Courier New" w:eastAsia="Times New Roman" w:hAnsi="Courier New" w:cs="Courier New"/>
+          <w:color w:val="092E64"/>
+          <w:sz w:val="20"/>
+          <w:szCs w:val="20"/>
+          <w:lang w:eastAsia="it-IT"/>
+        </w:rPr>
+        <w:t>namesFullList</w:t>
+      </w:r>
+      <w:proofErr w:type="spellEnd"/>
+      <w:r>
+        <w:rPr>
+          <w:rFonts w:ascii="Courier New" w:eastAsia="Times New Roman" w:hAnsi="Courier New" w:cs="Courier New"/>
+          <w:sz w:val="20"/>
+          <w:szCs w:val="20"/>
+          <w:lang w:eastAsia="it-IT"/>
+        </w:rPr>
+        <w:t>,</w:t>
       </w:r>
     </w:p>
     <w:p>
@@ -2671,12 +2640,40 @@
         <w:jc w:val="left"/>
         <w:rPr>
           <w:rFonts w:ascii="Courier New" w:eastAsia="Times New Roman" w:hAnsi="Courier New" w:cs="Courier New"/>
-          <w:color w:val="800080"/>
-          <w:sz w:val="20"/>
-          <w:szCs w:val="20"/>
-          <w:lang w:eastAsia="it-IT"/>
-        </w:rPr>
-      </w:pPr>
+          <w:sz w:val="20"/>
+          <w:szCs w:val="20"/>
+          <w:lang w:eastAsia="it-IT"/>
+        </w:rPr>
+      </w:pPr>
+      <w:r>
+        <w:rPr>
+          <w:rFonts w:ascii="Courier New" w:eastAsia="Times New Roman" w:hAnsi="Courier New" w:cs="Courier New"/>
+          <w:color w:val="C0C0C0"/>
+          <w:sz w:val="20"/>
+          <w:szCs w:val="20"/>
+          <w:lang w:eastAsia="it-IT"/>
+        </w:rPr>
+        <w:t xml:space="preserve">                                      </w:t>
+      </w:r>
+      <w:r>
+        <w:rPr>
+          <w:rFonts w:ascii="Courier New" w:eastAsia="Times New Roman" w:hAnsi="Courier New" w:cs="Courier New"/>
+          <w:color w:val="800000"/>
+          <w:sz w:val="20"/>
+          <w:szCs w:val="20"/>
+          <w:lang w:eastAsia="it-IT"/>
+        </w:rPr>
+        <w:t>selectedFileIdx</w:t>
+      </w:r>
+      <w:r>
+        <w:rPr>
+          <w:rFonts w:ascii="Courier New" w:eastAsia="Times New Roman" w:hAnsi="Courier New" w:cs="Courier New"/>
+          <w:sz w:val="20"/>
+          <w:szCs w:val="20"/>
+          <w:lang w:eastAsia="it-IT"/>
+        </w:rPr>
+        <w:t>);</w:t>
+      </w:r>
     </w:p>
     <w:p>
       <w:pPr>
@@ -2701,174 +2698,10 @@
         <w:jc w:val="left"/>
         <w:rPr>
           <w:rFonts w:ascii="Courier New" w:eastAsia="Times New Roman" w:hAnsi="Courier New" w:cs="Courier New"/>
-          <w:sz w:val="20"/>
-          <w:szCs w:val="20"/>
-          <w:lang w:val="it-IT" w:eastAsia="it-IT"/>
-        </w:rPr>
-      </w:pPr>
-      <w:r>
-        <w:rPr>
-          <w:rFonts w:ascii="Courier New" w:eastAsia="Times New Roman" w:hAnsi="Courier New" w:cs="Courier New"/>
-          <w:color w:val="C0C0C0"/>
-          <w:sz w:val="20"/>
-          <w:szCs w:val="20"/>
-          <w:lang w:val="it-IT" w:eastAsia="it-IT"/>
-        </w:rPr>
-        <w:t xml:space="preserve">     </w:t>
-      </w:r>
-      <w:r>
-        <w:rPr>
-          <w:rFonts w:ascii="Courier New" w:eastAsia="Times New Roman" w:hAnsi="Courier New" w:cs="Courier New"/>
-          <w:color w:val="092E64"/>
-          <w:sz w:val="20"/>
-          <w:szCs w:val="20"/>
-          <w:lang w:val="it-IT" w:eastAsia="it-IT"/>
-        </w:rPr>
-        <w:t>xxx</w:t>
-      </w:r>
-      <w:r>
-        <w:rPr>
-          <w:rFonts w:ascii="Courier New" w:eastAsia="Times New Roman" w:hAnsi="Courier New" w:cs="Courier New"/>
-          <w:sz w:val="20"/>
-          <w:szCs w:val="20"/>
-          <w:lang w:val="it-IT" w:eastAsia="it-IT"/>
-        </w:rPr>
-        <w:t>=</w:t>
-      </w:r>
-      <w:proofErr w:type="spellStart"/>
-      <w:r>
-        <w:rPr>
-          <w:rFonts w:ascii="Courier New" w:eastAsia="Times New Roman" w:hAnsi="Courier New" w:cs="Courier New"/>
-          <w:color w:val="092E64"/>
-          <w:sz w:val="20"/>
-          <w:szCs w:val="20"/>
-          <w:lang w:val="it-IT" w:eastAsia="it-IT"/>
-        </w:rPr>
-        <w:t>myLineCalc</w:t>
-      </w:r>
-      <w:r>
-        <w:rPr>
-          <w:rFonts w:ascii="Courier New" w:eastAsia="Times New Roman" w:hAnsi="Courier New" w:cs="Courier New"/>
-          <w:sz w:val="20"/>
-          <w:szCs w:val="20"/>
-          <w:lang w:val="it-IT" w:eastAsia="it-IT"/>
-        </w:rPr>
-        <w:t>.</w:t>
-      </w:r>
-      <w:r>
-        <w:rPr>
-          <w:rFonts w:ascii="Courier New" w:eastAsia="Times New Roman" w:hAnsi="Courier New" w:cs="Courier New"/>
-          <w:color w:val="00677C"/>
-          <w:sz w:val="20"/>
-          <w:szCs w:val="20"/>
-          <w:lang w:val="it-IT" w:eastAsia="it-IT"/>
-        </w:rPr>
-        <w:t>compute</w:t>
-      </w:r>
-      <w:proofErr w:type="spellEnd"/>
-      <w:r>
-        <w:rPr>
-          <w:rFonts w:ascii="Courier New" w:eastAsia="Times New Roman" w:hAnsi="Courier New" w:cs="Courier New"/>
-          <w:sz w:val="20"/>
-          <w:szCs w:val="20"/>
-          <w:lang w:val="it-IT" w:eastAsia="it-IT"/>
-        </w:rPr>
-        <w:t>(</w:t>
-      </w:r>
-      <w:r>
-        <w:rPr>
-          <w:rFonts w:ascii="Courier New" w:eastAsia="Times New Roman" w:hAnsi="Courier New" w:cs="Courier New"/>
-          <w:color w:val="092E64"/>
-          <w:sz w:val="20"/>
-          <w:szCs w:val="20"/>
-          <w:lang w:val="it-IT" w:eastAsia="it-IT"/>
-        </w:rPr>
-        <w:t>k</w:t>
-      </w:r>
-      <w:r>
-        <w:rPr>
-          <w:rFonts w:ascii="Courier New" w:eastAsia="Times New Roman" w:hAnsi="Courier New" w:cs="Courier New"/>
-          <w:sz w:val="20"/>
-          <w:szCs w:val="20"/>
-          <w:lang w:val="it-IT" w:eastAsia="it-IT"/>
-        </w:rPr>
-        <w:t>);</w:t>
-      </w:r>
-    </w:p>
-    <w:p>
-      <w:pPr>
-        <w:rPr>
-          <w:lang w:val="it-IT" w:eastAsia="en-GB"/>
-        </w:rPr>
-      </w:pPr>
-    </w:p>
-    <w:p>
-      <w:pPr>
-        <w:pStyle w:val="Titolo2"/>
-        <w:rPr>
-          <w:lang w:val="it-IT" w:eastAsia="en-GB"/>
-        </w:rPr>
-      </w:pPr>
-      <w:proofErr w:type="spellStart"/>
-      <w:r>
-        <w:rPr>
-          <w:lang w:val="it-IT" w:eastAsia="en-GB"/>
-        </w:rPr>
-        <w:t>CVarTable</w:t>
-      </w:r>
-      <w:proofErr w:type="spellEnd"/>
-      <w:r>
-        <w:rPr>
-          <w:lang w:val="it-IT" w:eastAsia="en-GB"/>
-        </w:rPr>
-        <w:t xml:space="preserve"> in </w:t>
-      </w:r>
-      <w:proofErr w:type="spellStart"/>
-      <w:r>
-        <w:rPr>
-          <w:lang w:val="it-IT" w:eastAsia="en-GB"/>
-        </w:rPr>
-        <w:t>PlotXY</w:t>
-      </w:r>
-      <w:proofErr w:type="spellEnd"/>
-    </w:p>
-    <w:p>
-      <w:pPr>
-        <w:rPr>
-          <w:lang w:val="it-IT" w:eastAsia="en-GB"/>
-        </w:rPr>
-      </w:pPr>
-      <w:proofErr w:type="spellStart"/>
-      <w:r>
-        <w:rPr>
-          <w:lang w:val="it-IT" w:eastAsia="en-GB"/>
-        </w:rPr>
-        <w:t>CV</w:t>
-      </w:r>
-      <w:r>
-        <w:rPr>
-          <w:lang w:val="it-IT" w:eastAsia="en-GB"/>
-        </w:rPr>
-        <w:t>arTable</w:t>
-      </w:r>
-      <w:proofErr w:type="spellEnd"/>
-      <w:r>
-        <w:rPr>
-          <w:lang w:val="it-IT" w:eastAsia="en-GB"/>
-        </w:rPr>
-        <w:t xml:space="preserve"> usa </w:t>
-      </w:r>
-      <w:r>
-        <w:rPr>
-          <w:lang w:val="it-IT" w:eastAsia="en-GB"/>
-        </w:rPr>
-        <w:t>le seguenti chiamate fondamentali (inframmezzate da altro codice)</w:t>
-      </w:r>
-    </w:p>
-    <w:p>
-      <w:pPr>
-        <w:rPr>
-          <w:lang w:val="it-IT" w:eastAsia="en-GB"/>
+          <w:color w:val="800080"/>
+          <w:sz w:val="20"/>
+          <w:szCs w:val="20"/>
+          <w:lang w:eastAsia="it-IT"/>
         </w:rPr>
       </w:pPr>
     </w:p>
@@ -2906,133 +2739,163 @@
           <w:color w:val="C0C0C0"/>
           <w:sz w:val="20"/>
           <w:szCs w:val="20"/>
-          <w:lang w:val="it-IT" w:eastAsia="it-IT"/>
-        </w:rPr>
-        <w:t xml:space="preserve">    </w:t>
-      </w:r>
+          <w:lang w:eastAsia="it-IT"/>
+        </w:rPr>
+        <w:t xml:space="preserve">     </w:t>
+      </w:r>
+      <w:r>
+        <w:rPr>
+          <w:rFonts w:ascii="Courier New" w:eastAsia="Times New Roman" w:hAnsi="Courier New" w:cs="Courier New"/>
+          <w:color w:val="092E64"/>
+          <w:sz w:val="20"/>
+          <w:szCs w:val="20"/>
+          <w:lang w:eastAsia="it-IT"/>
+        </w:rPr>
+        <w:t>xxx</w:t>
+      </w:r>
+      <w:r>
+        <w:rPr>
+          <w:rFonts w:ascii="Courier New" w:eastAsia="Times New Roman" w:hAnsi="Courier New" w:cs="Courier New"/>
+          <w:sz w:val="20"/>
+          <w:szCs w:val="20"/>
+          <w:lang w:eastAsia="it-IT"/>
+        </w:rPr>
+        <w:t>=</w:t>
+      </w:r>
+      <w:r>
+        <w:rPr>
+          <w:rFonts w:ascii="Courier New" w:eastAsia="Times New Roman" w:hAnsi="Courier New" w:cs="Courier New"/>
+          <w:color w:val="092E64"/>
+          <w:sz w:val="20"/>
+          <w:szCs w:val="20"/>
+          <w:lang w:eastAsia="it-IT"/>
+        </w:rPr>
+        <w:t>myLineCalc</w:t>
+      </w:r>
+      <w:r>
+        <w:rPr>
+          <w:rFonts w:ascii="Courier New" w:eastAsia="Times New Roman" w:hAnsi="Courier New" w:cs="Courier New"/>
+          <w:sz w:val="20"/>
+          <w:szCs w:val="20"/>
+          <w:lang w:eastAsia="it-IT"/>
+        </w:rPr>
+        <w:t>.</w:t>
+      </w:r>
+      <w:r>
+        <w:rPr>
+          <w:rFonts w:ascii="Courier New" w:eastAsia="Times New Roman" w:hAnsi="Courier New" w:cs="Courier New"/>
+          <w:color w:val="00677C"/>
+          <w:sz w:val="20"/>
+          <w:szCs w:val="20"/>
+          <w:lang w:eastAsia="it-IT"/>
+        </w:rPr>
+        <w:t>compute</w:t>
+      </w:r>
+      <w:r>
+        <w:rPr>
+          <w:rFonts w:ascii="Courier New" w:eastAsia="Times New Roman" w:hAnsi="Courier New" w:cs="Courier New"/>
+          <w:sz w:val="20"/>
+          <w:szCs w:val="20"/>
+          <w:lang w:eastAsia="it-IT"/>
+        </w:rPr>
+        <w:t>(</w:t>
+      </w:r>
+      <w:r>
+        <w:rPr>
+          <w:rFonts w:ascii="Courier New" w:eastAsia="Times New Roman" w:hAnsi="Courier New" w:cs="Courier New"/>
+          <w:color w:val="092E64"/>
+          <w:sz w:val="20"/>
+          <w:szCs w:val="20"/>
+          <w:lang w:eastAsia="it-IT"/>
+        </w:rPr>
+        <w:t>k</w:t>
+      </w:r>
+      <w:r>
+        <w:rPr>
+          <w:rFonts w:ascii="Courier New" w:eastAsia="Times New Roman" w:hAnsi="Courier New" w:cs="Courier New"/>
+          <w:sz w:val="20"/>
+          <w:szCs w:val="20"/>
+          <w:lang w:eastAsia="it-IT"/>
+        </w:rPr>
+        <w:t>);</w:t>
+      </w:r>
+    </w:p>
+    <w:p>
+      <w:pPr>
+        <w:rPr>
+          <w:lang w:eastAsia="en-GB"/>
+        </w:rPr>
+      </w:pPr>
+    </w:p>
+    <w:p>
+      <w:pPr>
+        <w:pStyle w:val="Titolo2"/>
+        <w:rPr>
+          <w:lang w:val="it-IT" w:eastAsia="en-GB"/>
+        </w:rPr>
+      </w:pPr>
       <w:proofErr w:type="spellStart"/>
       <w:r>
         <w:rPr>
-          <w:rFonts w:ascii="Courier New" w:eastAsia="Times New Roman" w:hAnsi="Courier New" w:cs="Courier New"/>
-          <w:color w:val="092E64"/>
-          <w:sz w:val="20"/>
-          <w:szCs w:val="20"/>
-          <w:lang w:eastAsia="it-IT"/>
-        </w:rPr>
-        <w:t>myLineCalc</w:t>
-      </w:r>
-      <w:r>
-        <w:rPr>
-          <w:rFonts w:ascii="Courier New" w:eastAsia="Times New Roman" w:hAnsi="Courier New" w:cs="Courier New"/>
-          <w:sz w:val="20"/>
-          <w:szCs w:val="20"/>
-          <w:lang w:eastAsia="it-IT"/>
-        </w:rPr>
-        <w:t>.</w:t>
-      </w:r>
-      <w:r>
-        <w:rPr>
-          <w:rFonts w:ascii="Courier New" w:eastAsia="Times New Roman" w:hAnsi="Courier New" w:cs="Courier New"/>
-          <w:color w:val="00677C"/>
-          <w:sz w:val="20"/>
-          <w:szCs w:val="20"/>
-          <w:lang w:eastAsia="it-IT"/>
-        </w:rPr>
-        <w:t>getFileInfo</w:t>
+          <w:lang w:val="it-IT" w:eastAsia="en-GB"/>
+        </w:rPr>
+        <w:t>CVarTable</w:t>
       </w:r>
       <w:proofErr w:type="spellEnd"/>
       <w:r>
         <w:rPr>
-          <w:rFonts w:ascii="Courier New" w:eastAsia="Times New Roman" w:hAnsi="Courier New" w:cs="Courier New"/>
-          <w:sz w:val="20"/>
-          <w:szCs w:val="20"/>
-          <w:lang w:eastAsia="it-IT"/>
-        </w:rPr>
-        <w:t>(</w:t>
+          <w:lang w:val="it-IT" w:eastAsia="en-GB"/>
+        </w:rPr>
+        <w:t xml:space="preserve"> in </w:t>
       </w:r>
       <w:proofErr w:type="spellStart"/>
       <w:r>
         <w:rPr>
-          <w:rFonts w:ascii="Courier New" w:eastAsia="Times New Roman" w:hAnsi="Courier New" w:cs="Courier New"/>
-          <w:color w:val="800000"/>
-          <w:sz w:val="20"/>
-          <w:szCs w:val="20"/>
-          <w:lang w:eastAsia="it-IT"/>
-        </w:rPr>
-        <w:t>allFileNums</w:t>
+          <w:lang w:val="it-IT" w:eastAsia="en-GB"/>
+        </w:rPr>
+        <w:t>PlotXY</w:t>
       </w:r>
       <w:proofErr w:type="spellEnd"/>
-      <w:r>
-        <w:rPr>
-          <w:rFonts w:ascii="Courier New" w:eastAsia="Times New Roman" w:hAnsi="Courier New" w:cs="Courier New"/>
-          <w:sz w:val="20"/>
-          <w:szCs w:val="20"/>
-          <w:lang w:eastAsia="it-IT"/>
-        </w:rPr>
-        <w:t>,</w:t>
-      </w:r>
-      <w:r>
-        <w:rPr>
-          <w:rFonts w:ascii="Courier New" w:eastAsia="Times New Roman" w:hAnsi="Courier New" w:cs="Courier New"/>
-          <w:color w:val="C0C0C0"/>
-          <w:sz w:val="20"/>
-          <w:szCs w:val="20"/>
-          <w:lang w:eastAsia="it-IT"/>
-        </w:rPr>
-        <w:t xml:space="preserve"> </w:t>
-      </w:r>
+    </w:p>
+    <w:p>
+      <w:pPr>
+        <w:rPr>
+          <w:lang w:val="it-IT" w:eastAsia="en-GB"/>
+        </w:rPr>
+      </w:pPr>
       <w:proofErr w:type="spellStart"/>
       <w:r>
         <w:rPr>
-          <w:rFonts w:ascii="Courier New" w:eastAsia="Times New Roman" w:hAnsi="Courier New" w:cs="Courier New"/>
-          <w:color w:val="800000"/>
-          <w:sz w:val="20"/>
-          <w:szCs w:val="20"/>
-          <w:lang w:eastAsia="it-IT"/>
-        </w:rPr>
-        <w:t>allFileNames</w:t>
+          <w:lang w:val="it-IT" w:eastAsia="en-GB"/>
+        </w:rPr>
+        <w:t>CV</w:t>
+      </w:r>
+      <w:r>
+        <w:rPr>
+          <w:lang w:val="it-IT" w:eastAsia="en-GB"/>
+        </w:rPr>
+        <w:t>arTable</w:t>
       </w:r>
       <w:proofErr w:type="spellEnd"/>
       <w:r>
         <w:rPr>
-          <w:rFonts w:ascii="Courier New" w:eastAsia="Times New Roman" w:hAnsi="Courier New" w:cs="Courier New"/>
-          <w:sz w:val="20"/>
-          <w:szCs w:val="20"/>
-          <w:lang w:eastAsia="it-IT"/>
-        </w:rPr>
-        <w:t>,</w:t>
-      </w:r>
-      <w:r>
-        <w:rPr>
-          <w:rFonts w:ascii="Courier New" w:eastAsia="Times New Roman" w:hAnsi="Courier New" w:cs="Courier New"/>
-          <w:color w:val="C0C0C0"/>
-          <w:sz w:val="20"/>
-          <w:szCs w:val="20"/>
-          <w:lang w:eastAsia="it-IT"/>
-        </w:rPr>
-        <w:t xml:space="preserve"> </w:t>
-      </w:r>
-      <w:proofErr w:type="spellStart"/>
-      <w:r>
-        <w:rPr>
-          <w:rFonts w:ascii="Courier New" w:eastAsia="Times New Roman" w:hAnsi="Courier New" w:cs="Courier New"/>
-          <w:color w:val="800000"/>
-          <w:sz w:val="20"/>
-          <w:szCs w:val="20"/>
-          <w:lang w:eastAsia="it-IT"/>
-        </w:rPr>
-        <w:t>varMaxNumsLst</w:t>
-      </w:r>
-      <w:proofErr w:type="spellEnd"/>
-      <w:r>
-        <w:rPr>
-          <w:rFonts w:ascii="Courier New" w:eastAsia="Times New Roman" w:hAnsi="Courier New" w:cs="Courier New"/>
-          <w:sz w:val="20"/>
-          <w:szCs w:val="20"/>
-          <w:lang w:eastAsia="it-IT"/>
-        </w:rPr>
-        <w:t>);</w:t>
-      </w:r>
+          <w:lang w:val="it-IT" w:eastAsia="en-GB"/>
+        </w:rPr>
+        <w:t xml:space="preserve"> usa </w:t>
+      </w:r>
+      <w:r>
+        <w:rPr>
+          <w:lang w:val="it-IT" w:eastAsia="en-GB"/>
+        </w:rPr>
+        <w:t>le seguenti chiamate fondamentali (inframmezzate da altro codice)</w:t>
+      </w:r>
+    </w:p>
+    <w:p>
+      <w:pPr>
+        <w:rPr>
+          <w:lang w:val="it-IT" w:eastAsia="en-GB"/>
+        </w:rPr>
+      </w:pPr>
     </w:p>
     <w:p>
       <w:pPr>
@@ -3068,7 +2931,7 @@
           <w:color w:val="C0C0C0"/>
           <w:sz w:val="20"/>
           <w:szCs w:val="20"/>
-          <w:lang w:eastAsia="it-IT"/>
+          <w:lang w:val="it-IT" w:eastAsia="it-IT"/>
         </w:rPr>
         <w:t xml:space="preserve">    </w:t>
       </w:r>
@@ -3100,7 +2963,7 @@
           <w:szCs w:val="20"/>
           <w:lang w:eastAsia="it-IT"/>
         </w:rPr>
-        <w:t>getLine</w:t>
+        <w:t>getFileInfo</w:t>
       </w:r>
       <w:proofErr w:type="spellEnd"/>
       <w:r>
@@ -3112,37 +2975,18 @@
         </w:rPr>
         <w:t>(</w:t>
       </w:r>
-      <w:r>
-        <w:rPr>
-          <w:rFonts w:ascii="Courier New" w:eastAsia="Times New Roman" w:hAnsi="Courier New" w:cs="Courier New"/>
-          <w:color w:val="00677C"/>
-          <w:sz w:val="20"/>
-          <w:szCs w:val="20"/>
-          <w:lang w:eastAsia="it-IT"/>
-        </w:rPr>
-        <w:t>item</w:t>
-      </w:r>
-      <w:r>
-        <w:rPr>
-          <w:rFonts w:ascii="Courier New" w:eastAsia="Times New Roman" w:hAnsi="Courier New" w:cs="Courier New"/>
-          <w:sz w:val="20"/>
-          <w:szCs w:val="20"/>
-          <w:lang w:eastAsia="it-IT"/>
-        </w:rPr>
-        <w:t>(</w:t>
-      </w:r>
       <w:proofErr w:type="spellStart"/>
-      <w:proofErr w:type="gramStart"/>
-      <w:r>
-        <w:rPr>
-          <w:rFonts w:ascii="Courier New" w:eastAsia="Times New Roman" w:hAnsi="Courier New" w:cs="Courier New"/>
-          <w:color w:val="092E64"/>
-          <w:sz w:val="20"/>
-          <w:szCs w:val="20"/>
-          <w:lang w:eastAsia="it-IT"/>
-        </w:rPr>
-        <w:t>i</w:t>
-      </w:r>
+      <w:r>
+        <w:rPr>
+          <w:rFonts w:ascii="Courier New" w:eastAsia="Times New Roman" w:hAnsi="Courier New" w:cs="Courier New"/>
+          <w:color w:val="800000"/>
+          <w:sz w:val="20"/>
+          <w:szCs w:val="20"/>
+          <w:lang w:eastAsia="it-IT"/>
+        </w:rPr>
+        <w:t>allFileNums</w:t>
+      </w:r>
+      <w:proofErr w:type="spellEnd"/>
       <w:r>
         <w:rPr>
           <w:rFonts w:ascii="Courier New" w:eastAsia="Times New Roman" w:hAnsi="Courier New" w:cs="Courier New"/>
@@ -3155,43 +2999,45 @@
       <w:r>
         <w:rPr>
           <w:rFonts w:ascii="Courier New" w:eastAsia="Times New Roman" w:hAnsi="Courier New" w:cs="Courier New"/>
-          <w:color w:val="000080"/>
-          <w:sz w:val="20"/>
-          <w:szCs w:val="20"/>
-          <w:lang w:eastAsia="it-IT"/>
-        </w:rPr>
-        <w:t>VARCOL</w:t>
+          <w:color w:val="C0C0C0"/>
+          <w:sz w:val="20"/>
+          <w:szCs w:val="20"/>
+          <w:lang w:eastAsia="it-IT"/>
+        </w:rPr>
+        <w:t xml:space="preserve"> </w:t>
+      </w:r>
+      <w:proofErr w:type="spellStart"/>
+      <w:r>
+        <w:rPr>
+          <w:rFonts w:ascii="Courier New" w:eastAsia="Times New Roman" w:hAnsi="Courier New" w:cs="Courier New"/>
+          <w:color w:val="800000"/>
+          <w:sz w:val="20"/>
+          <w:szCs w:val="20"/>
+          <w:lang w:eastAsia="it-IT"/>
+        </w:rPr>
+        <w:t>allFileNames</w:t>
       </w:r>
       <w:proofErr w:type="spellEnd"/>
-      <w:proofErr w:type="gramEnd"/>
-      <w:r>
-        <w:rPr>
-          <w:rFonts w:ascii="Courier New" w:eastAsia="Times New Roman" w:hAnsi="Courier New" w:cs="Courier New"/>
-          <w:sz w:val="20"/>
-          <w:szCs w:val="20"/>
-          <w:lang w:eastAsia="it-IT"/>
-        </w:rPr>
-        <w:t>)-&gt;</w:t>
-      </w:r>
-      <w:r>
-        <w:rPr>
-          <w:rFonts w:ascii="Courier New" w:eastAsia="Times New Roman" w:hAnsi="Courier New" w:cs="Courier New"/>
-          <w:color w:val="00677C"/>
-          <w:sz w:val="20"/>
-          <w:szCs w:val="20"/>
-          <w:lang w:eastAsia="it-IT"/>
-        </w:rPr>
-        <w:t>text</w:t>
-      </w:r>
-      <w:r>
-        <w:rPr>
-          <w:rFonts w:ascii="Courier New" w:eastAsia="Times New Roman" w:hAnsi="Courier New" w:cs="Courier New"/>
-          <w:sz w:val="20"/>
-          <w:szCs w:val="20"/>
-          <w:lang w:eastAsia="it-IT"/>
-        </w:rPr>
-        <w:t>(),</w:t>
-      </w:r>
+      <w:r>
+        <w:rPr>
+          <w:rFonts w:ascii="Courier New" w:eastAsia="Times New Roman" w:hAnsi="Courier New" w:cs="Courier New"/>
+          <w:sz w:val="20"/>
+          <w:szCs w:val="20"/>
+          <w:lang w:eastAsia="it-IT"/>
+        </w:rPr>
+        <w:t>,</w:t>
+      </w:r>
+      <w:r>
+        <w:rPr>
+          <w:rFonts w:ascii="Courier New" w:eastAsia="Times New Roman" w:hAnsi="Courier New" w:cs="Courier New"/>
+          <w:color w:val="C0C0C0"/>
+          <w:sz w:val="20"/>
+          <w:szCs w:val="20"/>
+          <w:lang w:eastAsia="it-IT"/>
+        </w:rPr>
+        <w:t xml:space="preserve"> </w:t>
+      </w:r>
+      <w:proofErr w:type="spellStart"/>
       <w:r>
         <w:rPr>
           <w:rFonts w:ascii="Courier New" w:eastAsia="Times New Roman" w:hAnsi="Courier New" w:cs="Courier New"/>
@@ -3200,27 +3046,9 @@
           <w:szCs w:val="20"/>
           <w:lang w:eastAsia="it-IT"/>
         </w:rPr>
-        <w:t>currFileIdx</w:t>
-      </w:r>
-      <w:r>
-        <w:rPr>
-          <w:rFonts w:ascii="Courier New" w:eastAsia="Times New Roman" w:hAnsi="Courier New" w:cs="Courier New"/>
-          <w:sz w:val="20"/>
-          <w:szCs w:val="20"/>
-          <w:lang w:eastAsia="it-IT"/>
-        </w:rPr>
-        <w:t>+</w:t>
-      </w:r>
-      <w:r>
-        <w:rPr>
-          <w:rFonts w:ascii="Courier New" w:eastAsia="Times New Roman" w:hAnsi="Courier New" w:cs="Courier New"/>
-          <w:color w:val="000080"/>
-          <w:sz w:val="20"/>
-          <w:szCs w:val="20"/>
-          <w:lang w:eastAsia="it-IT"/>
-        </w:rPr>
-        <w:t>1</w:t>
-      </w:r>
+        <w:t>varMaxNumsLst</w:t>
+      </w:r>
+      <w:proofErr w:type="spellEnd"/>
       <w:r>
         <w:rPr>
           <w:rFonts w:ascii="Courier New" w:eastAsia="Times New Roman" w:hAnsi="Courier New" w:cs="Courier New"/>
@@ -3278,7 +3106,26 @@
           <w:szCs w:val="20"/>
           <w:lang w:eastAsia="it-IT"/>
         </w:rPr>
-        <w:t>calcData</w:t>
+        <w:t>myLineCalc</w:t>
+      </w:r>
+      <w:r>
+        <w:rPr>
+          <w:rFonts w:ascii="Courier New" w:eastAsia="Times New Roman" w:hAnsi="Courier New" w:cs="Courier New"/>
+          <w:sz w:val="20"/>
+          <w:szCs w:val="20"/>
+          <w:lang w:eastAsia="it-IT"/>
+        </w:rPr>
+        <w:t>.</w:t>
+      </w:r>
+      <w:r>
+        <w:rPr>
+          <w:rFonts w:ascii="Courier New" w:eastAsia="Times New Roman" w:hAnsi="Courier New" w:cs="Courier New"/>
+          <w:color w:val="00677C"/>
+          <w:sz w:val="20"/>
+          <w:szCs w:val="20"/>
+          <w:lang w:eastAsia="it-IT"/>
+        </w:rPr>
+        <w:t>getLine</w:t>
       </w:r>
       <w:proofErr w:type="spellEnd"/>
       <w:r>
@@ -3288,9 +3135,29 @@
           <w:szCs w:val="20"/>
           <w:lang w:eastAsia="it-IT"/>
         </w:rPr>
-        <w:t>=</w:t>
+        <w:t>(</w:t>
+      </w:r>
+      <w:r>
+        <w:rPr>
+          <w:rFonts w:ascii="Courier New" w:eastAsia="Times New Roman" w:hAnsi="Courier New" w:cs="Courier New"/>
+          <w:color w:val="00677C"/>
+          <w:sz w:val="20"/>
+          <w:szCs w:val="20"/>
+          <w:lang w:eastAsia="it-IT"/>
+        </w:rPr>
+        <w:t>item</w:t>
+      </w:r>
+      <w:r>
+        <w:rPr>
+          <w:rFonts w:ascii="Courier New" w:eastAsia="Times New Roman" w:hAnsi="Courier New" w:cs="Courier New"/>
+          <w:sz w:val="20"/>
+          <w:szCs w:val="20"/>
+          <w:lang w:eastAsia="it-IT"/>
+        </w:rPr>
+        <w:t>(</w:t>
       </w:r>
       <w:proofErr w:type="spellStart"/>
+      <w:proofErr w:type="gramStart"/>
       <w:r>
         <w:rPr>
           <w:rFonts w:ascii="Courier New" w:eastAsia="Times New Roman" w:hAnsi="Courier New" w:cs="Courier New"/>
@@ -3299,16 +3166,37 @@
           <w:szCs w:val="20"/>
           <w:lang w:eastAsia="it-IT"/>
         </w:rPr>
-        <w:t>myLineCalc</w:t>
-      </w:r>
-      <w:r>
-        <w:rPr>
-          <w:rFonts w:ascii="Courier New" w:eastAsia="Times New Roman" w:hAnsi="Courier New" w:cs="Courier New"/>
-          <w:sz w:val="20"/>
-          <w:szCs w:val="20"/>
-          <w:lang w:eastAsia="it-IT"/>
-        </w:rPr>
-        <w:t>.</w:t>
+        <w:t>i</w:t>
+      </w:r>
+      <w:r>
+        <w:rPr>
+          <w:rFonts w:ascii="Courier New" w:eastAsia="Times New Roman" w:hAnsi="Courier New" w:cs="Courier New"/>
+          <w:sz w:val="20"/>
+          <w:szCs w:val="20"/>
+          <w:lang w:eastAsia="it-IT"/>
+        </w:rPr>
+        <w:t>,</w:t>
+      </w:r>
+      <w:r>
+        <w:rPr>
+          <w:rFonts w:ascii="Courier New" w:eastAsia="Times New Roman" w:hAnsi="Courier New" w:cs="Courier New"/>
+          <w:color w:val="000080"/>
+          <w:sz w:val="20"/>
+          <w:szCs w:val="20"/>
+          <w:lang w:eastAsia="it-IT"/>
+        </w:rPr>
+        <w:t>VARCOL</w:t>
+      </w:r>
+      <w:proofErr w:type="spellEnd"/>
+      <w:proofErr w:type="gramEnd"/>
+      <w:r>
+        <w:rPr>
+          <w:rFonts w:ascii="Courier New" w:eastAsia="Times New Roman" w:hAnsi="Courier New" w:cs="Courier New"/>
+          <w:sz w:val="20"/>
+          <w:szCs w:val="20"/>
+          <w:lang w:eastAsia="it-IT"/>
+        </w:rPr>
+        <w:t>)-&gt;</w:t>
       </w:r>
       <w:r>
         <w:rPr>
@@ -3318,17 +3206,54 @@
           <w:szCs w:val="20"/>
           <w:lang w:eastAsia="it-IT"/>
         </w:rPr>
-        <w:t>checkAndFindNames</w:t>
-      </w:r>
-      <w:proofErr w:type="spellEnd"/>
-      <w:r>
-        <w:rPr>
-          <w:rFonts w:ascii="Courier New" w:eastAsia="Times New Roman" w:hAnsi="Courier New" w:cs="Courier New"/>
-          <w:sz w:val="20"/>
-          <w:szCs w:val="20"/>
-          <w:lang w:eastAsia="it-IT"/>
-        </w:rPr>
-        <w:t>();</w:t>
+        <w:t>text</w:t>
+      </w:r>
+      <w:r>
+        <w:rPr>
+          <w:rFonts w:ascii="Courier New" w:eastAsia="Times New Roman" w:hAnsi="Courier New" w:cs="Courier New"/>
+          <w:sz w:val="20"/>
+          <w:szCs w:val="20"/>
+          <w:lang w:eastAsia="it-IT"/>
+        </w:rPr>
+        <w:t>(),</w:t>
+      </w:r>
+      <w:r>
+        <w:rPr>
+          <w:rFonts w:ascii="Courier New" w:eastAsia="Times New Roman" w:hAnsi="Courier New" w:cs="Courier New"/>
+          <w:color w:val="800000"/>
+          <w:sz w:val="20"/>
+          <w:szCs w:val="20"/>
+          <w:lang w:eastAsia="it-IT"/>
+        </w:rPr>
+        <w:t>currFileIdx</w:t>
+      </w:r>
+      <w:r>
+        <w:rPr>
+          <w:rFonts w:ascii="Courier New" w:eastAsia="Times New Roman" w:hAnsi="Courier New" w:cs="Courier New"/>
+          <w:sz w:val="20"/>
+          <w:szCs w:val="20"/>
+          <w:lang w:eastAsia="it-IT"/>
+        </w:rPr>
+        <w:t>+</w:t>
+      </w:r>
+      <w:r>
+        <w:rPr>
+          <w:rFonts w:ascii="Courier New" w:eastAsia="Times New Roman" w:hAnsi="Courier New" w:cs="Courier New"/>
+          <w:color w:val="000080"/>
+          <w:sz w:val="20"/>
+          <w:szCs w:val="20"/>
+          <w:lang w:eastAsia="it-IT"/>
+        </w:rPr>
+        <w:t>1</w:t>
+      </w:r>
+      <w:r>
+        <w:rPr>
+          <w:rFonts w:ascii="Courier New" w:eastAsia="Times New Roman" w:hAnsi="Courier New" w:cs="Courier New"/>
+          <w:sz w:val="20"/>
+          <w:szCs w:val="20"/>
+          <w:lang w:eastAsia="it-IT"/>
+        </w:rPr>
+        <w:t>);</w:t>
       </w:r>
     </w:p>
     <w:p>
@@ -3369,6 +3294,106 @@
         </w:rPr>
         <w:t xml:space="preserve">    </w:t>
       </w:r>
+      <w:proofErr w:type="spellStart"/>
+      <w:r>
+        <w:rPr>
+          <w:rFonts w:ascii="Courier New" w:eastAsia="Times New Roman" w:hAnsi="Courier New" w:cs="Courier New"/>
+          <w:color w:val="092E64"/>
+          <w:sz w:val="20"/>
+          <w:szCs w:val="20"/>
+          <w:lang w:eastAsia="it-IT"/>
+        </w:rPr>
+        <w:t>calcData</w:t>
+      </w:r>
+      <w:proofErr w:type="spellEnd"/>
+      <w:r>
+        <w:rPr>
+          <w:rFonts w:ascii="Courier New" w:eastAsia="Times New Roman" w:hAnsi="Courier New" w:cs="Courier New"/>
+          <w:sz w:val="20"/>
+          <w:szCs w:val="20"/>
+          <w:lang w:eastAsia="it-IT"/>
+        </w:rPr>
+        <w:t>=</w:t>
+      </w:r>
+      <w:proofErr w:type="spellStart"/>
+      <w:r>
+        <w:rPr>
+          <w:rFonts w:ascii="Courier New" w:eastAsia="Times New Roman" w:hAnsi="Courier New" w:cs="Courier New"/>
+          <w:color w:val="092E64"/>
+          <w:sz w:val="20"/>
+          <w:szCs w:val="20"/>
+          <w:lang w:eastAsia="it-IT"/>
+        </w:rPr>
+        <w:t>myLineCalc</w:t>
+      </w:r>
+      <w:r>
+        <w:rPr>
+          <w:rFonts w:ascii="Courier New" w:eastAsia="Times New Roman" w:hAnsi="Courier New" w:cs="Courier New"/>
+          <w:sz w:val="20"/>
+          <w:szCs w:val="20"/>
+          <w:lang w:eastAsia="it-IT"/>
+        </w:rPr>
+        <w:t>.</w:t>
+      </w:r>
+      <w:r>
+        <w:rPr>
+          <w:rFonts w:ascii="Courier New" w:eastAsia="Times New Roman" w:hAnsi="Courier New" w:cs="Courier New"/>
+          <w:color w:val="00677C"/>
+          <w:sz w:val="20"/>
+          <w:szCs w:val="20"/>
+          <w:lang w:eastAsia="it-IT"/>
+        </w:rPr>
+        <w:t>checkAndFindNames</w:t>
+      </w:r>
+      <w:proofErr w:type="spellEnd"/>
+      <w:r>
+        <w:rPr>
+          <w:rFonts w:ascii="Courier New" w:eastAsia="Times New Roman" w:hAnsi="Courier New" w:cs="Courier New"/>
+          <w:sz w:val="20"/>
+          <w:szCs w:val="20"/>
+          <w:lang w:eastAsia="it-IT"/>
+        </w:rPr>
+        <w:t>();</w:t>
+      </w:r>
+    </w:p>
+    <w:p>
+      <w:pPr>
+        <w:tabs>
+          <w:tab w:val="left" w:pos="916"/>
+          <w:tab w:val="left" w:pos="1832"/>
+          <w:tab w:val="left" w:pos="2748"/>
+          <w:tab w:val="left" w:pos="3664"/>
+          <w:tab w:val="left" w:pos="4580"/>
+          <w:tab w:val="left" w:pos="5496"/>
+          <w:tab w:val="left" w:pos="6412"/>
+          <w:tab w:val="left" w:pos="7328"/>
+          <w:tab w:val="left" w:pos="8244"/>
+          <w:tab w:val="left" w:pos="9160"/>
+          <w:tab w:val="left" w:pos="10076"/>
+          <w:tab w:val="left" w:pos="10992"/>
+          <w:tab w:val="left" w:pos="11908"/>
+          <w:tab w:val="left" w:pos="12824"/>
+          <w:tab w:val="left" w:pos="13740"/>
+          <w:tab w:val="left" w:pos="14656"/>
+        </w:tabs>
+        <w:jc w:val="left"/>
+        <w:rPr>
+          <w:rFonts w:ascii="Courier New" w:eastAsia="Times New Roman" w:hAnsi="Courier New" w:cs="Courier New"/>
+          <w:sz w:val="20"/>
+          <w:szCs w:val="20"/>
+          <w:lang w:eastAsia="it-IT"/>
+        </w:rPr>
+      </w:pPr>
+      <w:r>
+        <w:rPr>
+          <w:rFonts w:ascii="Courier New" w:eastAsia="Times New Roman" w:hAnsi="Courier New" w:cs="Courier New"/>
+          <w:color w:val="C0C0C0"/>
+          <w:sz w:val="20"/>
+          <w:szCs w:val="20"/>
+          <w:lang w:eastAsia="it-IT"/>
+        </w:rPr>
+        <w:t xml:space="preserve">    </w:t>
+      </w:r>
       <w:r>
         <w:rPr>
           <w:rFonts w:ascii="Courier New" w:eastAsia="Times New Roman" w:hAnsi="Courier New" w:cs="Courier New"/>
@@ -4068,6 +4093,7 @@
         <w:rPr>
           <w:lang w:val="it-IT" w:eastAsia="en-GB"/>
         </w:rPr>
+        <w:lastRenderedPageBreak/>
         <w:t>In line dove vi sono i quattro elementi chiave (costanti, variabili, nomi di funzione, operatori binari), vengono messi dei caratteri speciali, che danno la posizione dell’elemento nella linea, e costituiscono l’indice del rispettivo puntatore:</w:t>
       </w:r>
     </w:p>
@@ -4077,7 +4103,6 @@
         <w:ind w:left="567"/>
       </w:pPr>
       <w:r>
-        <w:lastRenderedPageBreak/>
         <w:t>carattere ‘#’ per le costanti esplicite</w:t>
       </w:r>
     </w:p>
@@ -5710,6 +5735,7 @@
         <w:ind w:left="426" w:hanging="426"/>
       </w:pPr>
       <w:r>
+        <w:lastRenderedPageBreak/>
         <w:t>C</w:t>
       </w:r>
       <w:r>
@@ -5887,7 +5913,6 @@
         <w:t xml:space="preserve"> </w:t>
       </w:r>
       <w:r>
-        <w:lastRenderedPageBreak/>
         <w:t>parentesi,</w:t>
       </w:r>
       <w:r>
@@ -6953,6 +6978,9 @@
       <w:pPr>
         <w:spacing w:after="200" w:line="276" w:lineRule="auto"/>
         <w:jc w:val="left"/>
+        <w:rPr>
+          <w:lang w:val="it-IT"/>
+        </w:rPr>
       </w:pPr>
     </w:p>
     <w:sectPr>
@@ -7842,6 +7870,7 @@
     <w:lsdException w:name="HTML Sample" w:semiHidden="1" w:unhideWhenUsed="1"/>
     <w:lsdException w:name="HTML Typewriter" w:semiHidden="1" w:unhideWhenUsed="1"/>
     <w:lsdException w:name="HTML Variable" w:semiHidden="1" w:unhideWhenUsed="1"/>
+    <w:lsdException w:name="Normal Table" w:semiHidden="1" w:unhideWhenUsed="1"/>
     <w:lsdException w:name="annotation subject" w:semiHidden="1" w:unhideWhenUsed="1"/>
     <w:lsdException w:name="No List" w:semiHidden="1" w:unhideWhenUsed="1"/>
     <w:lsdException w:name="Outline List 1" w:semiHidden="1" w:unhideWhenUsed="1"/>
@@ -7885,8 +7914,10 @@
     <w:lsdException w:name="Table Elegant" w:semiHidden="1" w:unhideWhenUsed="1"/>
     <w:lsdException w:name="Table Professional" w:semiHidden="1" w:unhideWhenUsed="1"/>
     <w:lsdException w:name="Table Subtle 1" w:semiHidden="1" w:unhideWhenUsed="1"/>
+    <w:lsdException w:name="Table Subtle 2" w:semiHidden="1" w:unhideWhenUsed="1"/>
     <w:lsdException w:name="Table Web 1" w:semiHidden="1" w:unhideWhenUsed="1"/>
     <w:lsdException w:name="Table Web 2" w:semiHidden="1" w:unhideWhenUsed="1"/>
+    <w:lsdException w:name="Table Web 3" w:semiHidden="1" w:unhideWhenUsed="1"/>
     <w:lsdException w:name="Balloon Text" w:semiHidden="1" w:unhideWhenUsed="1"/>
     <w:lsdException w:name="Table Grid" w:uiPriority="59"/>
     <w:lsdException w:name="Table Theme" w:semiHidden="1" w:unhideWhenUsed="1"/>

</xml_diff>